<commit_message>
revisione cose ciao lol
</commit_message>
<xml_diff>
--- a/RASD/Goals, Assumptions, Reqiurements.docx
+++ b/RASD/Goals, Assumptions, Reqiurements.docx
@@ -931,7 +931,21 @@
           <w:lang w:val="en-GB"/>
         </w:rPr>
         <w:lastRenderedPageBreak/>
-        <w:t>user break times and amount of time to keep free from trips in e</w:t>
+        <w:t>user break times and</w:t>
+      </w:r>
+      <w:r>
+        <w:rPr>
+          <w:lang w:val="en-GB"/>
+        </w:rPr>
+        <w:t xml:space="preserve"> guaranteed</w:t>
+      </w:r>
+      <w:bookmarkStart w:id="1" w:name="_GoBack"/>
+      <w:bookmarkEnd w:id="1"/>
+      <w:r>
+        <w:rPr>
+          <w:lang w:val="en-GB"/>
+        </w:rPr>
+        <w:t xml:space="preserve"> amount of time to keep free from trips in e</w:t>
       </w:r>
       <w:r>
         <w:rPr>
@@ -1254,8 +1268,6 @@
         </w:rPr>
         <w:t>Planned trips consultation and</w:t>
       </w:r>
-      <w:bookmarkStart w:id="1" w:name="_GoBack"/>
-      <w:bookmarkEnd w:id="1"/>
       <w:r>
         <w:rPr>
           <w:lang w:val="en-GB"/>
@@ -1581,7 +1593,13 @@
         <w:rPr>
           <w:lang w:val="en-GB"/>
         </w:rPr>
-        <w:t>warn the user of possible inability to arrange trip that takes him in time to future event.</w:t>
+        <w:t>warn the user of possible inability to arrange trip that ta</w:t>
+      </w:r>
+      <w:r>
+        <w:rPr>
+          <w:lang w:val="en-GB"/>
+        </w:rPr>
+        <w:t>kes him in time to future event,</w:t>
       </w:r>
     </w:p>
     <w:p>
@@ -2044,24 +2062,6 @@
           <w:lang w:val="en-GB"/>
         </w:rPr>
         <w:t>finally every minute until the trip begins,</w:t>
-      </w:r>
-    </w:p>
-    <w:p>
-      <w:pPr>
-        <w:pStyle w:val="Paragrafoelenco"/>
-        <w:numPr>
-          <w:ilvl w:val="0"/>
-          <w:numId w:val="16"/>
-        </w:numPr>
-        <w:rPr>
-          <w:lang w:val="en-GB"/>
-        </w:rPr>
-      </w:pPr>
-      <w:r>
-        <w:rPr>
-          <w:lang w:val="en-GB"/>
-        </w:rPr>
-        <w:t>the total time of an update must be less than 2 seconds,</w:t>
       </w:r>
     </w:p>
     <w:p>

</xml_diff>